<commit_message>
Items 12 y 14 completado. Documentacion completada.
Faltan documentos de aceptacion y rendimiento.
</commit_message>
<xml_diff>
--- a/D05 - Hackathon/Item 12 - Opinion Document/Item 12 - Feedback.docx
+++ b/D05 - Hackathon/Item 12 - Opinion Document/Item 12 - Feedback.docx
@@ -29,16 +29,16 @@
         <w:t>tanto en cuestiones de planificación y gestión como de implementación.</w:t>
       </w:r>
     </w:p>
+    <w:p/>
     <w:p>
-      <w:bookmarkStart w:id="0" w:name="_GoBack"/>
-      <w:bookmarkEnd w:id="0"/>
-    </w:p>
-    <w:p>
       <w:pPr>
         <w:pStyle w:val="Ttulo2"/>
       </w:pPr>
       <w:r>
-        <w:t>De la organización</w:t>
+        <w:t>O</w:t>
+      </w:r>
+      <w:r>
+        <w:t>rganización</w:t>
       </w:r>
     </w:p>
     <w:p/>
@@ -47,13 +47,13 @@
         <w:jc w:val="both"/>
       </w:pPr>
       <w:r>
-        <w:t>Dicha afirmación, no deja exenta la misma de posibles mejoras de cara al año que viene, si se pudiera. Estas mejoras</w:t>
-      </w:r>
-      <w:r>
-        <w:t>, en cuanto a organización,</w:t>
-      </w:r>
-      <w:r>
-        <w:t xml:space="preserve"> son:</w:t>
+        <w:t>Dicha afirmación, no deja exenta la misma de posibles mejoras de cara al año que viene, si se pudiera. Estas</w:t>
+      </w:r>
+      <w:r>
+        <w:t xml:space="preserve"> propuestas de</w:t>
+      </w:r>
+      <w:r>
+        <w:t xml:space="preserve"> mejora son:</w:t>
       </w:r>
     </w:p>
     <w:p>
@@ -71,7 +71,15 @@
         <w:jc w:val="both"/>
       </w:pPr>
       <w:r>
-        <w:t>Desarrollo de un proyecto único a lo largo del cuatrimestre manteniendo en todo momento el proyecto de Hackathon. Comprendemos la importancia que dicha entrega tiene y el espíritu con el que se realiza.</w:t>
+        <w:t xml:space="preserve">Desarrollo de un proyecto único a lo largo del cuatrimestre manteniendo en todo </w:t>
+      </w:r>
+      <w:bookmarkStart w:id="0" w:name="_GoBack"/>
+      <w:r>
+        <w:t xml:space="preserve">momento el proyecto de Hackathon. Comprendemos la importancia que dicha entrega </w:t>
+      </w:r>
+      <w:bookmarkEnd w:id="0"/>
+      <w:r>
+        <w:t>tiene y el espíritu con el que se realiza.</w:t>
       </w:r>
     </w:p>
     <w:p>
@@ -84,7 +92,15 @@
         <w:jc w:val="both"/>
       </w:pPr>
       <w:r>
-        <w:t xml:space="preserve">Sobre el punto anterior, esto facilitaría el entrar en contenidos mas específicos de </w:t>
+        <w:t xml:space="preserve">Sobre el punto anterior, esto facilitaría el entrar en contenidos </w:t>
+      </w:r>
+      <w:proofErr w:type="spellStart"/>
+      <w:r>
+        <w:t>mas</w:t>
+      </w:r>
+      <w:proofErr w:type="spellEnd"/>
+      <w:r>
+        <w:t xml:space="preserve"> específicos de </w:t>
       </w:r>
       <w:proofErr w:type="spellStart"/>
       <w:r>
@@ -137,7 +153,13 @@
         <w:t>Los anteriores puntos</w:t>
       </w:r>
       <w:r>
-        <w:t xml:space="preserve"> solucionarían grandes problemas con los que los alumnos que cursamos esta asignatura nos vemos a lo largo del cuatrimestre. Un ejemplo, el abandono de otras asignaturas por la carga de trabajo que involucra</w:t>
+        <w:t xml:space="preserve"> solucionarían grandes problemas con los que los alumnos que cursamos esta asignatura nos </w:t>
+      </w:r>
+      <w:r>
+        <w:t xml:space="preserve">enfrentamos </w:t>
+      </w:r>
+      <w:r>
+        <w:t>a lo largo del cuatrimestre. Un ejemplo, el abandono de otras asignaturas por la carga de trabajo que involucra</w:t>
       </w:r>
       <w:r>
         <w:t xml:space="preserve"> o la constante repetitiva implementación que cada proyecto por separado exige. </w:t>
@@ -149,7 +171,10 @@
         <w:pStyle w:val="Ttulo2"/>
       </w:pPr>
       <w:r>
-        <w:t>De propuestas</w:t>
+        <w:t>P</w:t>
+      </w:r>
+      <w:r>
+        <w:t>ropuestas</w:t>
       </w:r>
     </w:p>
     <w:p/>
@@ -164,7 +189,13 @@
         <w:t>trabajamos</w:t>
       </w:r>
       <w:r>
-        <w:t xml:space="preserve">, a nuestro juicio, es aprender los fundamentos de implementación de </w:t>
+        <w:t xml:space="preserve">, a nuestro juicio, es </w:t>
+      </w:r>
+      <w:r>
+        <w:t>ampliar conocimientos sobre la</w:t>
+      </w:r>
+      <w:r>
+        <w:t xml:space="preserve"> implementación de </w:t>
       </w:r>
       <w:proofErr w:type="spellStart"/>
       <w:r>
@@ -189,6 +220,9 @@
       <w:proofErr w:type="spellEnd"/>
       <w:r>
         <w:t xml:space="preserve">) que estamos implementando. </w:t>
+      </w:r>
+      <w:r>
+        <w:t xml:space="preserve">Así como incidir en el correcto uso de las herramientas de gestión como en conceptos (de forma práctica) relacionados con transacciones, por ejemplo. </w:t>
       </w:r>
     </w:p>
     <w:sectPr>

</xml_diff>